<commit_message>
quite finished. updated readme and report.
</commit_message>
<xml_diff>
--- a/AirbnbKNN report.docx
+++ b/AirbnbKNN report.docx
@@ -1008,12 +1008,12 @@
             <wp:extent cx="3695700" cy="2647950"/>
             <wp:effectExtent b="0" l="0" r="0" t="0"/>
             <wp:wrapSquare wrapText="bothSides" distB="114300" distT="114300" distL="114300" distR="114300"/>
-            <wp:docPr id="21" name="image21.png"/>
+            <wp:docPr id="21" name="image10.png"/>
             <a:graphic>
               <a:graphicData uri="http://schemas.openxmlformats.org/drawingml/2006/picture">
                 <pic:pic>
                   <pic:nvPicPr>
-                    <pic:cNvPr id="0" name="image21.png"/>
+                    <pic:cNvPr id="0" name="image10.png"/>
                     <pic:cNvPicPr preferRelativeResize="0"/>
                   </pic:nvPicPr>
                   <pic:blipFill>
@@ -1066,12 +1066,12 @@
             <wp:extent cx="3733800" cy="2647950"/>
             <wp:effectExtent b="0" l="0" r="0" t="0"/>
             <wp:wrapSquare wrapText="bothSides" distB="114300" distT="114300" distL="114300" distR="114300"/>
-            <wp:docPr id="8" name="image9.png"/>
+            <wp:docPr id="8" name="image7.png"/>
             <a:graphic>
               <a:graphicData uri="http://schemas.openxmlformats.org/drawingml/2006/picture">
                 <pic:pic>
                   <pic:nvPicPr>
-                    <pic:cNvPr id="0" name="image9.png"/>
+                    <pic:cNvPr id="0" name="image7.png"/>
                     <pic:cNvPicPr preferRelativeResize="0"/>
                   </pic:nvPicPr>
                   <pic:blipFill>
@@ -1138,12 +1138,12 @@
           <wp:inline distB="114300" distT="114300" distL="114300" distR="114300">
             <wp:extent cx="3676650" cy="2647950"/>
             <wp:effectExtent b="0" l="0" r="0" t="0"/>
-            <wp:docPr id="10" name="image3.png"/>
+            <wp:docPr id="10" name="image2.png"/>
             <a:graphic>
               <a:graphicData uri="http://schemas.openxmlformats.org/drawingml/2006/picture">
                 <pic:pic>
                   <pic:nvPicPr>
-                    <pic:cNvPr id="0" name="image3.png"/>
+                    <pic:cNvPr id="0" name="image2.png"/>
                     <pic:cNvPicPr preferRelativeResize="0"/>
                   </pic:nvPicPr>
                   <pic:blipFill>
@@ -1234,12 +1234,12 @@
           <wp:inline distB="114300" distT="114300" distL="114300" distR="114300">
             <wp:extent cx="3724275" cy="2647950"/>
             <wp:effectExtent b="0" l="0" r="0" t="0"/>
-            <wp:docPr id="16" name="image7.png"/>
+            <wp:docPr id="16" name="image3.png"/>
             <a:graphic>
               <a:graphicData uri="http://schemas.openxmlformats.org/drawingml/2006/picture">
                 <pic:pic>
                   <pic:nvPicPr>
-                    <pic:cNvPr id="0" name="image7.png"/>
+                    <pic:cNvPr id="0" name="image3.png"/>
                     <pic:cNvPicPr preferRelativeResize="0"/>
                   </pic:nvPicPr>
                   <pic:blipFill>
@@ -1433,12 +1433,12 @@
             <wp:extent cx="3061048" cy="2190750"/>
             <wp:effectExtent b="0" l="0" r="0" t="0"/>
             <wp:wrapSquare wrapText="bothSides" distB="114300" distT="114300" distL="114300" distR="114300"/>
-            <wp:docPr id="18" name="image4.png"/>
+            <wp:docPr id="18" name="image9.png"/>
             <a:graphic>
               <a:graphicData uri="http://schemas.openxmlformats.org/drawingml/2006/picture">
                 <pic:pic>
                   <pic:nvPicPr>
-                    <pic:cNvPr id="0" name="image4.png"/>
+                    <pic:cNvPr id="0" name="image9.png"/>
                     <pic:cNvPicPr preferRelativeResize="0"/>
                   </pic:nvPicPr>
                   <pic:blipFill>
@@ -1616,12 +1616,12 @@
           <wp:inline distB="114300" distT="114300" distL="114300" distR="114300">
             <wp:extent cx="2565400" cy="1924050"/>
             <wp:effectExtent b="0" l="0" r="0" t="0"/>
-            <wp:docPr id="9" name="image10.png"/>
+            <wp:docPr id="9" name="image15.png"/>
             <a:graphic>
               <a:graphicData uri="http://schemas.openxmlformats.org/drawingml/2006/picture">
                 <pic:pic>
                   <pic:nvPicPr>
-                    <pic:cNvPr id="0" name="image10.png"/>
+                    <pic:cNvPr id="0" name="image15.png"/>
                     <pic:cNvPicPr preferRelativeResize="0"/>
                   </pic:nvPicPr>
                   <pic:blipFill>
@@ -1655,12 +1655,12 @@
           <wp:inline distB="114300" distT="114300" distL="114300" distR="114300">
             <wp:extent cx="2606675" cy="1963933"/>
             <wp:effectExtent b="0" l="0" r="0" t="0"/>
-            <wp:docPr id="17" name="image16.png"/>
+            <wp:docPr id="17" name="image19.png"/>
             <a:graphic>
               <a:graphicData uri="http://schemas.openxmlformats.org/drawingml/2006/picture">
                 <pic:pic>
                   <pic:nvPicPr>
-                    <pic:cNvPr id="0" name="image16.png"/>
+                    <pic:cNvPr id="0" name="image19.png"/>
                     <pic:cNvPicPr preferRelativeResize="0"/>
                   </pic:nvPicPr>
                   <pic:blipFill>
@@ -1754,12 +1754,12 @@
           <wp:inline distB="114300" distT="114300" distL="114300" distR="114300">
             <wp:extent cx="2556933" cy="1917700"/>
             <wp:effectExtent b="0" l="0" r="0" t="0"/>
-            <wp:docPr id="11" name="image15.png"/>
+            <wp:docPr id="11" name="image14.png"/>
             <a:graphic>
               <a:graphicData uri="http://schemas.openxmlformats.org/drawingml/2006/picture">
                 <pic:pic>
                   <pic:nvPicPr>
-                    <pic:cNvPr id="0" name="image15.png"/>
+                    <pic:cNvPr id="0" name="image14.png"/>
                     <pic:cNvPicPr preferRelativeResize="0"/>
                   </pic:nvPicPr>
                   <pic:blipFill>
@@ -1793,12 +1793,12 @@
           <wp:inline distB="114300" distT="114300" distL="114300" distR="114300">
             <wp:extent cx="2634449" cy="1978025"/>
             <wp:effectExtent b="0" l="0" r="0" t="0"/>
-            <wp:docPr id="5" name="image13.png"/>
+            <wp:docPr id="5" name="image21.png"/>
             <a:graphic>
               <a:graphicData uri="http://schemas.openxmlformats.org/drawingml/2006/picture">
                 <pic:pic>
                   <pic:nvPicPr>
-                    <pic:cNvPr id="0" name="image13.png"/>
+                    <pic:cNvPr id="0" name="image21.png"/>
                     <pic:cNvPicPr preferRelativeResize="0"/>
                   </pic:nvPicPr>
                   <pic:blipFill>
@@ -1907,12 +1907,12 @@
           <wp:inline distB="114300" distT="114300" distL="114300" distR="114300">
             <wp:extent cx="2575001" cy="1933575"/>
             <wp:effectExtent b="0" l="0" r="0" t="0"/>
-            <wp:docPr id="15" name="image11.png"/>
+            <wp:docPr id="15" name="image13.png"/>
             <a:graphic>
               <a:graphicData uri="http://schemas.openxmlformats.org/drawingml/2006/picture">
                 <pic:pic>
                   <pic:nvPicPr>
-                    <pic:cNvPr id="0" name="image11.png"/>
+                    <pic:cNvPr id="0" name="image13.png"/>
                     <pic:cNvPicPr preferRelativeResize="0"/>
                   </pic:nvPicPr>
                   <pic:blipFill>
@@ -1946,12 +1946,12 @@
           <wp:inline distB="114300" distT="114300" distL="114300" distR="114300">
             <wp:extent cx="2571750" cy="1931276"/>
             <wp:effectExtent b="0" l="0" r="0" t="0"/>
-            <wp:docPr id="20" name="image20.png"/>
+            <wp:docPr id="20" name="image11.png"/>
             <a:graphic>
               <a:graphicData uri="http://schemas.openxmlformats.org/drawingml/2006/picture">
                 <pic:pic>
                   <pic:nvPicPr>
-                    <pic:cNvPr id="0" name="image20.png"/>
+                    <pic:cNvPr id="0" name="image11.png"/>
                     <pic:cNvPicPr preferRelativeResize="0"/>
                   </pic:nvPicPr>
                   <pic:blipFill>
@@ -2059,12 +2059,12 @@
           <wp:inline distB="114300" distT="114300" distL="114300" distR="114300">
             <wp:extent cx="2501900" cy="1884147"/>
             <wp:effectExtent b="0" l="0" r="0" t="0"/>
-            <wp:docPr id="7" name="image18.png"/>
+            <wp:docPr id="7" name="image17.png"/>
             <a:graphic>
               <a:graphicData uri="http://schemas.openxmlformats.org/drawingml/2006/picture">
                 <pic:pic>
                   <pic:nvPicPr>
-                    <pic:cNvPr id="0" name="image18.png"/>
+                    <pic:cNvPr id="0" name="image17.png"/>
                     <pic:cNvPicPr preferRelativeResize="0"/>
                   </pic:nvPicPr>
                   <pic:blipFill>
@@ -2098,12 +2098,12 @@
           <wp:inline distB="114300" distT="114300" distL="114300" distR="114300">
             <wp:extent cx="2568575" cy="1923651"/>
             <wp:effectExtent b="0" l="0" r="0" t="0"/>
-            <wp:docPr id="19" name="image12.png"/>
+            <wp:docPr id="19" name="image20.png"/>
             <a:graphic>
               <a:graphicData uri="http://schemas.openxmlformats.org/drawingml/2006/picture">
                 <pic:pic>
                   <pic:nvPicPr>
-                    <pic:cNvPr id="0" name="image12.png"/>
+                    <pic:cNvPr id="0" name="image20.png"/>
                     <pic:cNvPicPr preferRelativeResize="0"/>
                   </pic:nvPicPr>
                   <pic:blipFill>
@@ -2196,12 +2196,12 @@
           <wp:inline distB="114300" distT="114300" distL="114300" distR="114300">
             <wp:extent cx="2875482" cy="2159000"/>
             <wp:effectExtent b="0" l="0" r="0" t="0"/>
-            <wp:docPr id="2" name="image19.png"/>
+            <wp:docPr id="2" name="image16.png"/>
             <a:graphic>
               <a:graphicData uri="http://schemas.openxmlformats.org/drawingml/2006/picture">
                 <pic:pic>
                   <pic:nvPicPr>
-                    <pic:cNvPr id="0" name="image19.png"/>
+                    <pic:cNvPr id="0" name="image16.png"/>
                     <pic:cNvPicPr preferRelativeResize="0"/>
                   </pic:nvPicPr>
                   <pic:blipFill>
@@ -2355,12 +2355,12 @@
           <wp:inline distB="114300" distT="114300" distL="114300" distR="114300">
             <wp:extent cx="4596543" cy="3451225"/>
             <wp:effectExtent b="0" l="0" r="0" t="0"/>
-            <wp:docPr id="1" name="image14.png"/>
+            <wp:docPr id="1" name="image12.png"/>
             <a:graphic>
               <a:graphicData uri="http://schemas.openxmlformats.org/drawingml/2006/picture">
                 <pic:pic>
                   <pic:nvPicPr>
-                    <pic:cNvPr id="0" name="image14.png"/>
+                    <pic:cNvPr id="0" name="image12.png"/>
                     <pic:cNvPicPr preferRelativeResize="0"/>
                   </pic:nvPicPr>
                   <pic:blipFill>
@@ -2705,12 +2705,12 @@
           <wp:inline distB="114300" distT="114300" distL="114300" distR="114300">
             <wp:extent cx="3676650" cy="2647950"/>
             <wp:effectExtent b="0" l="0" r="0" t="0"/>
-            <wp:docPr id="13" name="image5.png"/>
+            <wp:docPr id="13" name="image4.png"/>
             <a:graphic>
               <a:graphicData uri="http://schemas.openxmlformats.org/drawingml/2006/picture">
                 <pic:pic>
                   <pic:nvPicPr>
-                    <pic:cNvPr id="0" name="image5.png"/>
+                    <pic:cNvPr id="0" name="image4.png"/>
                     <pic:cNvPicPr preferRelativeResize="0"/>
                   </pic:nvPicPr>
                   <pic:blipFill>
@@ -2823,12 +2823,12 @@
             <wp:extent cx="2500313" cy="1800743"/>
             <wp:effectExtent b="0" l="0" r="0" t="0"/>
             <wp:wrapSquare wrapText="bothSides" distB="114300" distT="114300" distL="114300" distR="114300"/>
-            <wp:docPr id="6" name="image8.png"/>
+            <wp:docPr id="6" name="image5.png"/>
             <a:graphic>
               <a:graphicData uri="http://schemas.openxmlformats.org/drawingml/2006/picture">
                 <pic:pic>
                   <pic:nvPicPr>
-                    <pic:cNvPr id="0" name="image8.png"/>
+                    <pic:cNvPr id="0" name="image5.png"/>
                     <pic:cNvPicPr preferRelativeResize="0"/>
                   </pic:nvPicPr>
                   <pic:blipFill>
@@ -2865,12 +2865,12 @@
             <wp:extent cx="2575707" cy="1800225"/>
             <wp:effectExtent b="0" l="0" r="0" t="0"/>
             <wp:wrapSquare wrapText="bothSides" distB="114300" distT="114300" distL="114300" distR="114300"/>
-            <wp:docPr id="4" name="image2.png"/>
+            <wp:docPr id="4" name="image8.png"/>
             <a:graphic>
               <a:graphicData uri="http://schemas.openxmlformats.org/drawingml/2006/picture">
                 <pic:pic>
                   <pic:nvPicPr>
-                    <pic:cNvPr id="0" name="image2.png"/>
+                    <pic:cNvPr id="0" name="image8.png"/>
                     <pic:cNvPicPr preferRelativeResize="0"/>
                   </pic:nvPicPr>
                   <pic:blipFill>
@@ -3003,12 +3003,12 @@
           <wp:inline distB="114300" distT="114300" distL="114300" distR="114300">
             <wp:extent cx="5032094" cy="3778250"/>
             <wp:effectExtent b="0" l="0" r="0" t="0"/>
-            <wp:docPr id="12" name="image17.png"/>
+            <wp:docPr id="12" name="image18.png"/>
             <a:graphic>
               <a:graphicData uri="http://schemas.openxmlformats.org/drawingml/2006/picture">
                 <pic:pic>
                   <pic:nvPicPr>
-                    <pic:cNvPr id="0" name="image17.png"/>
+                    <pic:cNvPr id="0" name="image18.png"/>
                     <pic:cNvPicPr preferRelativeResize="0"/>
                   </pic:nvPicPr>
                   <pic:blipFill>
@@ -3121,30 +3121,40 @@
     </w:p>
     <w:p>
       <w:pPr>
-        <w:rPr>
-          <w:rFonts w:ascii="Microsoft Yahei" w:cs="Microsoft Yahei" w:eastAsia="Microsoft Yahei" w:hAnsi="Microsoft Yahei"/>
-          <w:sz w:val="24"/>
-          <w:szCs w:val="24"/>
-        </w:rPr>
-      </w:pPr>
-      <w:r>
-        <w:rPr>
-          <w:rtl w:val="0"/>
-        </w:rPr>
-      </w:r>
-    </w:p>
-    <w:p>
-      <w:pPr>
-        <w:rPr>
-          <w:rFonts w:ascii="Microsoft Yahei" w:cs="Microsoft Yahei" w:eastAsia="Microsoft Yahei" w:hAnsi="Microsoft Yahei"/>
-          <w:sz w:val="24"/>
-          <w:szCs w:val="24"/>
-        </w:rPr>
-      </w:pPr>
-      <w:r>
-        <w:rPr>
-          <w:rtl w:val="0"/>
-        </w:rPr>
+        <w:ind w:left="720" w:firstLine="0"/>
+        <w:rPr>
+          <w:rFonts w:ascii="Microsoft Yahei" w:cs="Microsoft Yahei" w:eastAsia="Microsoft Yahei" w:hAnsi="Microsoft Yahei"/>
+          <w:sz w:val="24"/>
+          <w:szCs w:val="24"/>
+        </w:rPr>
+      </w:pPr>
+      <w:r>
+        <w:rPr>
+          <w:rFonts w:ascii="Microsoft Yahei" w:cs="Microsoft Yahei" w:eastAsia="Microsoft Yahei" w:hAnsi="Microsoft Yahei"/>
+          <w:sz w:val="24"/>
+          <w:szCs w:val="24"/>
+          <w:rtl w:val="0"/>
+        </w:rPr>
+        <w:t xml:space="preserve">8. 源代码</w:t>
+      </w:r>
+    </w:p>
+    <w:p>
+      <w:pPr>
+        <w:ind w:left="720" w:firstLine="0"/>
+        <w:rPr>
+          <w:rFonts w:ascii="Microsoft Yahei" w:cs="Microsoft Yahei" w:eastAsia="Microsoft Yahei" w:hAnsi="Microsoft Yahei"/>
+          <w:sz w:val="24"/>
+          <w:szCs w:val="24"/>
+        </w:rPr>
+      </w:pPr>
+      <w:r>
+        <w:rPr>
+          <w:rFonts w:ascii="Microsoft Yahei" w:cs="Microsoft Yahei" w:eastAsia="Microsoft Yahei" w:hAnsi="Microsoft Yahei"/>
+          <w:sz w:val="24"/>
+          <w:szCs w:val="24"/>
+          <w:rtl w:val="0"/>
+        </w:rPr>
+        <w:t xml:space="preserve">在github上：https://github.com/DiegoWang51/AirbnbKNN</w:t>
       </w:r>
     </w:p>
     <w:sectPr>

</xml_diff>